<commit_message>
update lectures + practics
</commit_message>
<xml_diff>
--- a/Лабораторные/Лабораторная работа 3/Лабораторная работа 3.2.docx
+++ b/Лабораторные/Лабораторная работа 3/Лабораторная работа 3.2.docx
@@ -19,6 +19,8 @@
         </w:rPr>
         <w:t>Лабораторная работа № 3.2</w:t>
       </w:r>
+      <w:bookmarkStart w:id="1" w:name="_GoBack"/>
+      <w:bookmarkEnd w:id="1"/>
       <w:r>
         <w:rPr>
           <w:b/>
@@ -156,7 +158,6 @@
         </w:rPr>
         <w:t xml:space="preserve">Построение графиков с помощью </w:t>
       </w:r>
-      <w:proofErr w:type="spellStart"/>
       <w:r>
         <w:rPr>
           <w:b/>
@@ -164,7 +165,6 @@
         </w:rPr>
         <w:t>ScottPlot</w:t>
       </w:r>
-      <w:proofErr w:type="spellEnd"/>
       <w:r>
         <w:rPr>
           <w:b/>
@@ -180,34 +180,22 @@
       <w:r>
         <w:t xml:space="preserve">Рассмотрим пример добавления к проекту библиотеки для построения графиков </w:t>
       </w:r>
-      <w:proofErr w:type="spellStart"/>
       <w:r>
         <w:rPr>
           <w:lang w:val="en-US"/>
         </w:rPr>
         <w:t>ScottPlot</w:t>
       </w:r>
-      <w:proofErr w:type="spellEnd"/>
       <w:r>
         <w:t xml:space="preserve">. Необходимо открыть диспетчер пакетов </w:t>
       </w:r>
-      <w:proofErr w:type="spellStart"/>
       <w:r>
         <w:rPr>
           <w:b/>
           <w:bCs/>
           <w:lang w:val="en-US"/>
         </w:rPr>
-        <w:t>NuGet</w:t>
-      </w:r>
-      <w:proofErr w:type="spellEnd"/>
-      <w:r>
-        <w:rPr>
-          <w:b/>
-          <w:bCs/>
-          <w:lang w:val="en-US"/>
-        </w:rPr>
-        <w:t xml:space="preserve"> </w:t>
+        <w:t xml:space="preserve">NuGet </w:t>
       </w:r>
       <w:r>
         <w:rPr>
@@ -372,14 +360,12 @@
       <w:r>
         <w:t xml:space="preserve">Рисунок 1 – Установка пакетов с помощью </w:t>
       </w:r>
-      <w:proofErr w:type="spellStart"/>
       <w:r>
         <w:rPr>
           <w:lang w:val="en-US"/>
         </w:rPr>
         <w:t>NuGet</w:t>
       </w:r>
-      <w:proofErr w:type="spellEnd"/>
     </w:p>
     <w:p>
       <w:pPr>
@@ -400,32 +386,27 @@
       <w:r>
         <w:t xml:space="preserve"> </w:t>
       </w:r>
-      <w:proofErr w:type="spellStart"/>
       <w:r>
         <w:rPr>
           <w:lang w:val="en-US"/>
         </w:rPr>
         <w:t>ScottPlot</w:t>
       </w:r>
-      <w:proofErr w:type="spellEnd"/>
       <w:r>
         <w:t xml:space="preserve"> </w:t>
       </w:r>
       <w:r>
         <w:t xml:space="preserve">и </w:t>
       </w:r>
-      <w:proofErr w:type="spellStart"/>
       <w:r>
         <w:rPr>
           <w:lang w:val="en-US"/>
         </w:rPr>
         <w:t>ScottPlot</w:t>
       </w:r>
-      <w:proofErr w:type="spellEnd"/>
       <w:r>
         <w:t>.</w:t>
       </w:r>
-      <w:proofErr w:type="spellStart"/>
       <w:r>
         <w:rPr>
           <w:lang w:val="en-US"/>
@@ -438,7 +419,6 @@
         </w:rPr>
         <w:t>Forms</w:t>
       </w:r>
-      <w:proofErr w:type="spellEnd"/>
       <w:r>
         <w:t>,</w:t>
       </w:r>
@@ -534,14 +514,12 @@
       <w:r>
         <w:t xml:space="preserve">а </w:t>
       </w:r>
-      <w:proofErr w:type="spellStart"/>
       <w:r>
         <w:rPr>
           <w:lang w:val="en-US"/>
         </w:rPr>
         <w:t>ScottPlot</w:t>
       </w:r>
-      <w:proofErr w:type="spellEnd"/>
     </w:p>
     <w:p/>
     <w:p>
@@ -552,14 +530,12 @@
       <w:r>
         <w:t>Элемент для построения графиков (</w:t>
       </w:r>
-      <w:proofErr w:type="spellStart"/>
       <w:r>
         <w:rPr>
           <w:lang w:val="en-US"/>
         </w:rPr>
         <w:t>FormsPlot</w:t>
       </w:r>
-      <w:proofErr w:type="spellEnd"/>
       <w:r>
         <w:t>) появится в панели элементов</w:t>
       </w:r>
@@ -579,14 +555,12 @@
       <w:r>
         <w:t xml:space="preserve">(если появляется ошибка при добавлении элемента </w:t>
       </w:r>
-      <w:proofErr w:type="spellStart"/>
       <w:r>
         <w:rPr>
           <w:lang w:val="en-US"/>
         </w:rPr>
         <w:t>FormsPlot</w:t>
       </w:r>
-      <w:proofErr w:type="spellEnd"/>
       <w:r>
         <w:t>).</w:t>
       </w:r>
@@ -668,14 +642,12 @@
       <w:r>
         <w:t xml:space="preserve">Отображение </w:t>
       </w:r>
-      <w:proofErr w:type="spellStart"/>
       <w:r>
         <w:rPr>
           <w:lang w:val="en-US"/>
         </w:rPr>
         <w:t>ScottPlot</w:t>
       </w:r>
-      <w:proofErr w:type="spellEnd"/>
       <w:r>
         <w:t xml:space="preserve"> </w:t>
       </w:r>
@@ -1009,14 +981,12 @@
       <w:r>
         <w:t xml:space="preserve"> </w:t>
       </w:r>
-      <w:proofErr w:type="spellStart"/>
       <w:r>
         <w:rPr>
           <w:lang w:val="en-US"/>
         </w:rPr>
         <w:t>ScottPlot</w:t>
       </w:r>
-      <w:proofErr w:type="spellEnd"/>
       <w:r>
         <w:t xml:space="preserve"> </w:t>
       </w:r>
@@ -1119,7 +1089,6 @@
           <w:lang w:val="en-US" w:eastAsia="ru-RU"/>
         </w:rPr>
       </w:pPr>
-      <w:proofErr w:type="spellStart"/>
       <w:r>
         <w:rPr>
           <w:rFonts w:ascii="Consolas" w:hAnsi="Consolas"/>
@@ -1130,7 +1099,6 @@
         </w:rPr>
         <w:t>var</w:t>
       </w:r>
-      <w:proofErr w:type="spellEnd"/>
       <w:r>
         <w:rPr>
           <w:rFonts w:ascii="Consolas" w:hAnsi="Consolas"/>
@@ -1965,7 +1933,6 @@
           <w:lang w:eastAsia="ru-RU"/>
         </w:rPr>
       </w:pPr>
-      <w:proofErr w:type="spellStart"/>
       <w:r>
         <w:rPr>
           <w:rFonts w:ascii="Consolas" w:hAnsi="Consolas"/>
@@ -1974,18 +1941,7 @@
           <w:szCs w:val="21"/>
           <w:lang w:eastAsia="ru-RU"/>
         </w:rPr>
-        <w:t>scatter.Label</w:t>
-      </w:r>
-      <w:proofErr w:type="spellEnd"/>
-      <w:r>
-        <w:rPr>
-          <w:rFonts w:ascii="Consolas" w:hAnsi="Consolas"/>
-          <w:color w:val="000000"/>
-          <w:sz w:val="18"/>
-          <w:szCs w:val="21"/>
-          <w:lang w:eastAsia="ru-RU"/>
-        </w:rPr>
-        <w:t xml:space="preserve"> = </w:t>
+        <w:t xml:space="preserve">scatter.Label = </w:t>
       </w:r>
       <w:r>
         <w:rPr>
@@ -2288,14 +2244,12 @@
       <w:r>
         <w:t xml:space="preserve">Основное преимущество </w:t>
       </w:r>
-      <w:proofErr w:type="spellStart"/>
       <w:r>
         <w:rPr>
           <w:lang w:val="en-US"/>
         </w:rPr>
         <w:t>ScottPlot</w:t>
       </w:r>
-      <w:proofErr w:type="spellEnd"/>
       <w:r>
         <w:t xml:space="preserve"> это </w:t>
       </w:r>
@@ -2435,14 +2389,12 @@
         <w:pStyle w:val="a3"/>
         <w:ind w:right="72" w:firstLine="284"/>
       </w:pPr>
-      <w:proofErr w:type="spellStart"/>
       <w:r>
         <w:rPr>
           <w:lang w:val="en-US"/>
         </w:rPr>
         <w:t>ScottPlot</w:t>
       </w:r>
-      <w:proofErr w:type="spellEnd"/>
       <w:r>
         <w:t xml:space="preserve"> поддерживает рисование по второстепенным осям, это полезно, когда 2 набора данных сильно отличаются по значениям, но их требуется представить на одном графике (Например, давление и температура).</w:t>
       </w:r>
@@ -2470,7 +2422,6 @@
           <w:lang w:val="en-US" w:eastAsia="ru-RU"/>
         </w:rPr>
       </w:pPr>
-      <w:proofErr w:type="spellStart"/>
       <w:r>
         <w:rPr>
           <w:rFonts w:ascii="Consolas" w:hAnsi="Consolas"/>
@@ -2481,7 +2432,6 @@
         </w:rPr>
         <w:t>var</w:t>
       </w:r>
-      <w:proofErr w:type="spellEnd"/>
       <w:r>
         <w:rPr>
           <w:rFonts w:ascii="Consolas" w:hAnsi="Consolas"/>
@@ -4094,7 +4044,6 @@
           <w:lang w:val="en-US" w:eastAsia="ru-RU"/>
         </w:rPr>
       </w:pPr>
-      <w:proofErr w:type="spellStart"/>
       <w:r>
         <w:rPr>
           <w:rFonts w:ascii="Consolas" w:hAnsi="Consolas"/>
@@ -4105,7 +4054,6 @@
         </w:rPr>
         <w:t>var</w:t>
       </w:r>
-      <w:proofErr w:type="spellEnd"/>
       <w:r>
         <w:rPr>
           <w:rFonts w:ascii="Consolas" w:hAnsi="Consolas"/>
@@ -5227,7 +5175,6 @@
           <w:lang w:val="en-US" w:eastAsia="ru-RU"/>
         </w:rPr>
       </w:pPr>
-      <w:proofErr w:type="spellStart"/>
       <w:r>
         <w:rPr>
           <w:rFonts w:ascii="Consolas" w:hAnsi="Consolas"/>
@@ -5238,7 +5185,6 @@
         </w:rPr>
         <w:t>var</w:t>
       </w:r>
-      <w:proofErr w:type="spellEnd"/>
       <w:r>
         <w:rPr>
           <w:rFonts w:ascii="Consolas" w:hAnsi="Consolas"/>
@@ -6195,7 +6141,6 @@
           <w:lang w:eastAsia="ru-RU"/>
         </w:rPr>
       </w:pPr>
-      <w:proofErr w:type="spellStart"/>
       <w:r>
         <w:rPr>
           <w:rFonts w:ascii="Consolas" w:hAnsi="Consolas"/>
@@ -6204,18 +6149,7 @@
           <w:szCs w:val="21"/>
           <w:lang w:eastAsia="ru-RU"/>
         </w:rPr>
-        <w:t>pie.ExplodeFraction</w:t>
-      </w:r>
-      <w:proofErr w:type="spellEnd"/>
-      <w:r>
-        <w:rPr>
-          <w:rFonts w:ascii="Consolas" w:hAnsi="Consolas"/>
-          <w:color w:val="000000"/>
-          <w:sz w:val="18"/>
-          <w:szCs w:val="21"/>
-          <w:lang w:eastAsia="ru-RU"/>
-        </w:rPr>
-        <w:t xml:space="preserve"> = </w:t>
+        <w:t xml:space="preserve">pie.ExplodeFraction = </w:t>
       </w:r>
       <w:r>
         <w:rPr>
@@ -10036,7 +9970,6 @@
         </w:rPr>
         <w:t xml:space="preserve">Примеры построения графиков и работы в </w:t>
       </w:r>
-      <w:proofErr w:type="spellStart"/>
       <w:r>
         <w:rPr>
           <w:spacing w:val="-2"/>
@@ -10044,7 +9977,6 @@
         </w:rPr>
         <w:t>ScottPlot</w:t>
       </w:r>
-      <w:proofErr w:type="spellEnd"/>
       <w:r>
         <w:rPr>
           <w:spacing w:val="-2"/>
@@ -10097,6 +10029,13 @@
         <w:lastRenderedPageBreak/>
         <w:t>Задание</w:t>
       </w:r>
+      <w:r>
+        <w:rPr>
+          <w:b/>
+          <w:spacing w:val="-2"/>
+        </w:rPr>
+        <w:t xml:space="preserve"> 1</w:t>
+      </w:r>
     </w:p>
     <w:p>
       <w:pPr>
@@ -10290,7 +10229,6 @@
         </w:rPr>
         <w:t xml:space="preserve"> </w:t>
       </w:r>
-      <w:proofErr w:type="spellStart"/>
       <w:r>
         <w:rPr>
           <w:szCs w:val="22"/>
@@ -10298,7 +10236,6 @@
         </w:rPr>
         <w:t>ScottPlot</w:t>
       </w:r>
-      <w:proofErr w:type="spellEnd"/>
       <w:r>
         <w:rPr>
           <w:szCs w:val="22"/>
@@ -10420,15 +10357,7 @@
         <w:rPr>
           <w:szCs w:val="22"/>
         </w:rPr>
-        <w:t xml:space="preserve">Переменные являются осями координат для графиков, параметры </w:t>
-      </w:r>
-      <w:bookmarkStart w:id="1" w:name="_GoBack"/>
-      <w:bookmarkEnd w:id="1"/>
-      <w:r>
-        <w:rPr>
-          <w:szCs w:val="22"/>
-        </w:rPr>
-        <w:t>вводятся с формы.</w:t>
+        <w:t>Переменные являются осями координат для графиков, параметры вводятся с формы.</w:t>
       </w:r>
     </w:p>
     <w:p>
@@ -10549,10 +10478,10 @@
                   <v:path o:extrusionok="f" gradientshapeok="t" o:connecttype="rect"/>
                   <o:lock v:ext="edit" aspectratio="t"/>
                 </v:shapetype>
-                <v:shape id="_x0000_i1025" type="#_x0000_t75" style="width:70.5pt;height:14.5pt" o:ole="">
+                <v:shape id="_x0000_i1025" type="#_x0000_t75" style="width:70.4pt;height:14.65pt" o:ole="">
                   <v:imagedata r:id="rId18" o:title=""/>
                 </v:shape>
-                <o:OLEObject Type="Embed" ProgID="Equation.3" ShapeID="_x0000_i1025" DrawAspect="Content" ObjectID="_1790970634" r:id="rId19"/>
+                <o:OLEObject Type="Embed" ProgID="Equation.3" ShapeID="_x0000_i1025" DrawAspect="Content" ObjectID="_1803136202" r:id="rId19"/>
               </w:object>
             </w:r>
           </w:p>
@@ -10591,10 +10520,10 @@
                 <w:position w:val="-10"/>
               </w:rPr>
               <w:object w:dxaOrig="1840" w:dyaOrig="300">
-                <v:shape id="_x0000_i1026" type="#_x0000_t75" style="width:92.5pt;height:15pt" o:ole="">
+                <v:shape id="_x0000_i1026" type="#_x0000_t75" style="width:92.55pt;height:15.05pt" o:ole="">
                   <v:imagedata r:id="rId20" o:title=""/>
                 </v:shape>
-                <o:OLEObject Type="Embed" ProgID="Equation.3" ShapeID="_x0000_i1026" DrawAspect="Content" ObjectID="_1790970635" r:id="rId21"/>
+                <o:OLEObject Type="Embed" ProgID="Equation.3" ShapeID="_x0000_i1026" DrawAspect="Content" ObjectID="_1803136203" r:id="rId21"/>
               </w:object>
             </w:r>
           </w:p>
@@ -10633,10 +10562,10 @@
                 <w:position w:val="-20"/>
               </w:rPr>
               <w:object w:dxaOrig="1060" w:dyaOrig="600">
-                <v:shape id="_x0000_i1027" type="#_x0000_t75" style="width:53.5pt;height:29.5pt" o:ole="">
+                <v:shape id="_x0000_i1027" type="#_x0000_t75" style="width:53.4pt;height:29.65pt" o:ole="">
                   <v:imagedata r:id="rId22" o:title=""/>
                 </v:shape>
-                <o:OLEObject Type="Embed" ProgID="Equation.3" ShapeID="_x0000_i1027" DrawAspect="Content" ObjectID="_1790970636" r:id="rId23"/>
+                <o:OLEObject Type="Embed" ProgID="Equation.3" ShapeID="_x0000_i1027" DrawAspect="Content" ObjectID="_1803136204" r:id="rId23"/>
               </w:object>
             </w:r>
           </w:p>
@@ -10675,10 +10604,10 @@
                 <w:position w:val="-12"/>
               </w:rPr>
               <w:object w:dxaOrig="840" w:dyaOrig="380">
-                <v:shape id="_x0000_i1028" type="#_x0000_t75" style="width:42pt;height:19.5pt" o:ole="">
+                <v:shape id="_x0000_i1028" type="#_x0000_t75" style="width:41.95pt;height:19.4pt" o:ole="">
                   <v:imagedata r:id="rId24" o:title=""/>
                 </v:shape>
-                <o:OLEObject Type="Embed" ProgID="Equation.3" ShapeID="_x0000_i1028" DrawAspect="Content" ObjectID="_1790970637" r:id="rId25"/>
+                <o:OLEObject Type="Embed" ProgID="Equation.3" ShapeID="_x0000_i1028" DrawAspect="Content" ObjectID="_1803136205" r:id="rId25"/>
               </w:object>
             </w:r>
           </w:p>
@@ -10717,10 +10646,10 @@
                 <w:position w:val="-24"/>
               </w:rPr>
               <w:object w:dxaOrig="1080" w:dyaOrig="580">
-                <v:shape id="_x0000_i1029" type="#_x0000_t75" style="width:53pt;height:29.5pt" o:ole="">
+                <v:shape id="_x0000_i1029" type="#_x0000_t75" style="width:53pt;height:29.65pt" o:ole="">
                   <v:imagedata r:id="rId26" o:title=""/>
                 </v:shape>
-                <o:OLEObject Type="Embed" ProgID="Equation.3" ShapeID="_x0000_i1029" DrawAspect="Content" ObjectID="_1790970638" r:id="rId27"/>
+                <o:OLEObject Type="Embed" ProgID="Equation.3" ShapeID="_x0000_i1029" DrawAspect="Content" ObjectID="_1803136206" r:id="rId27"/>
               </w:object>
             </w:r>
           </w:p>
@@ -10762,10 +10691,10 @@
                 <w:position w:val="-20"/>
               </w:rPr>
               <w:object w:dxaOrig="760" w:dyaOrig="600">
-                <v:shape id="_x0000_i1030" type="#_x0000_t75" style="width:38.5pt;height:29.5pt" o:ole="">
+                <v:shape id="_x0000_i1030" type="#_x0000_t75" style="width:38.35pt;height:29.65pt" o:ole="">
                   <v:imagedata r:id="rId28" o:title=""/>
                 </v:shape>
-                <o:OLEObject Type="Embed" ProgID="Equation.3" ShapeID="_x0000_i1030" DrawAspect="Content" ObjectID="_1790970639" r:id="rId29"/>
+                <o:OLEObject Type="Embed" ProgID="Equation.3" ShapeID="_x0000_i1030" DrawAspect="Content" ObjectID="_1803136207" r:id="rId29"/>
               </w:object>
             </w:r>
           </w:p>
@@ -10804,10 +10733,10 @@
                 <w:position w:val="-24"/>
               </w:rPr>
               <w:object w:dxaOrig="1120" w:dyaOrig="620">
-                <v:shape id="_x0000_i1031" type="#_x0000_t75" style="width:56pt;height:31pt" o:ole="">
+                <v:shape id="_x0000_i1031" type="#_x0000_t75" style="width:56.2pt;height:30.85pt" o:ole="">
                   <v:imagedata r:id="rId30" o:title=""/>
                 </v:shape>
-                <o:OLEObject Type="Embed" ProgID="Equation.3" ShapeID="_x0000_i1031" DrawAspect="Content" ObjectID="_1790970640" r:id="rId31"/>
+                <o:OLEObject Type="Embed" ProgID="Equation.3" ShapeID="_x0000_i1031" DrawAspect="Content" ObjectID="_1803136208" r:id="rId31"/>
               </w:object>
             </w:r>
           </w:p>
@@ -10846,10 +10775,10 @@
                 <w:position w:val="-20"/>
               </w:rPr>
               <w:object w:dxaOrig="639" w:dyaOrig="540">
-                <v:shape id="_x0000_i1032" type="#_x0000_t75" style="width:30.5pt;height:28pt" o:ole="">
+                <v:shape id="_x0000_i1032" type="#_x0000_t75" style="width:30.45pt;height:28.1pt" o:ole="">
                   <v:imagedata r:id="rId32" o:title=""/>
                 </v:shape>
-                <o:OLEObject Type="Embed" ProgID="Equation.3" ShapeID="_x0000_i1032" DrawAspect="Content" ObjectID="_1790970641" r:id="rId33"/>
+                <o:OLEObject Type="Embed" ProgID="Equation.3" ShapeID="_x0000_i1032" DrawAspect="Content" ObjectID="_1803136209" r:id="rId33"/>
               </w:object>
             </w:r>
           </w:p>
@@ -10888,10 +10817,10 @@
                 <w:position w:val="-20"/>
               </w:rPr>
               <w:object w:dxaOrig="660" w:dyaOrig="540">
-                <v:shape id="_x0000_i1033" type="#_x0000_t75" style="width:33pt;height:28pt" o:ole="">
+                <v:shape id="_x0000_i1033" type="#_x0000_t75" style="width:32.85pt;height:28.1pt" o:ole="">
                   <v:imagedata r:id="rId34" o:title=""/>
                 </v:shape>
-                <o:OLEObject Type="Embed" ProgID="Equation.3" ShapeID="_x0000_i1033" DrawAspect="Content" ObjectID="_1790970642" r:id="rId35"/>
+                <o:OLEObject Type="Embed" ProgID="Equation.3" ShapeID="_x0000_i1033" DrawAspect="Content" ObjectID="_1803136210" r:id="rId35"/>
               </w:object>
             </w:r>
           </w:p>
@@ -10931,10 +10860,10 @@
                 <w:position w:val="-26"/>
               </w:rPr>
               <w:object w:dxaOrig="1120" w:dyaOrig="700">
-                <v:shape id="_x0000_i1034" type="#_x0000_t75" style="width:56pt;height:35pt" o:ole="">
+                <v:shape id="_x0000_i1034" type="#_x0000_t75" style="width:56.2pt;height:34.8pt" o:ole="">
                   <v:imagedata r:id="rId36" o:title=""/>
                 </v:shape>
-                <o:OLEObject Type="Embed" ProgID="Equation.3" ShapeID="_x0000_i1034" DrawAspect="Content" ObjectID="_1790970643" r:id="rId37"/>
+                <o:OLEObject Type="Embed" ProgID="Equation.3" ShapeID="_x0000_i1034" DrawAspect="Content" ObjectID="_1803136211" r:id="rId37"/>
               </w:object>
             </w:r>
           </w:p>
@@ -10973,10 +10902,10 @@
                 <w:position w:val="-10"/>
               </w:rPr>
               <w:object w:dxaOrig="960" w:dyaOrig="360">
-                <v:shape id="_x0000_i1035" type="#_x0000_t75" style="width:48pt;height:17pt" o:ole="">
+                <v:shape id="_x0000_i1035" type="#_x0000_t75" style="width:47.85pt;height:17pt" o:ole="">
                   <v:imagedata r:id="rId38" o:title=""/>
                 </v:shape>
-                <o:OLEObject Type="Embed" ProgID="Equation.3" ShapeID="_x0000_i1035" DrawAspect="Content" ObjectID="_1790970644" r:id="rId39"/>
+                <o:OLEObject Type="Embed" ProgID="Equation.3" ShapeID="_x0000_i1035" DrawAspect="Content" ObjectID="_1803136212" r:id="rId39"/>
               </w:object>
             </w:r>
           </w:p>
@@ -11015,10 +10944,10 @@
                 <w:position w:val="-22"/>
               </w:rPr>
               <w:object w:dxaOrig="520" w:dyaOrig="560">
-                <v:shape id="_x0000_i1036" type="#_x0000_t75" style="width:26.5pt;height:27.5pt" o:ole="">
+                <v:shape id="_x0000_i1036" type="#_x0000_t75" style="width:26.5pt;height:27.7pt" o:ole="">
                   <v:imagedata r:id="rId40" o:title=""/>
                 </v:shape>
-                <o:OLEObject Type="Embed" ProgID="Equation.3" ShapeID="_x0000_i1036" DrawAspect="Content" ObjectID="_1790970645" r:id="rId41"/>
+                <o:OLEObject Type="Embed" ProgID="Equation.3" ShapeID="_x0000_i1036" DrawAspect="Content" ObjectID="_1803136213" r:id="rId41"/>
               </w:object>
             </w:r>
           </w:p>
@@ -11057,10 +10986,10 @@
                 <w:position w:val="-10"/>
               </w:rPr>
               <w:object w:dxaOrig="840" w:dyaOrig="360">
-                <v:shape id="_x0000_i1037" type="#_x0000_t75" style="width:41pt;height:17pt" o:ole="">
+                <v:shape id="_x0000_i1037" type="#_x0000_t75" style="width:41.15pt;height:17pt" o:ole="">
                   <v:imagedata r:id="rId42" o:title=""/>
                 </v:shape>
-                <o:OLEObject Type="Embed" ProgID="Equation.3" ShapeID="_x0000_i1037" DrawAspect="Content" ObjectID="_1790970646" r:id="rId43"/>
+                <o:OLEObject Type="Embed" ProgID="Equation.3" ShapeID="_x0000_i1037" DrawAspect="Content" ObjectID="_1803136214" r:id="rId43"/>
               </w:object>
             </w:r>
           </w:p>
@@ -11099,10 +11028,10 @@
                 <w:position w:val="-22"/>
               </w:rPr>
               <w:object w:dxaOrig="940" w:dyaOrig="600">
-                <v:shape id="_x0000_i1038" type="#_x0000_t75" style="width:47pt;height:30pt" o:ole="">
+                <v:shape id="_x0000_i1038" type="#_x0000_t75" style="width:47.1pt;height:30.05pt" o:ole="">
                   <v:imagedata r:id="rId44" o:title=""/>
                 </v:shape>
-                <o:OLEObject Type="Embed" ProgID="Equation.3" ShapeID="_x0000_i1038" DrawAspect="Content" ObjectID="_1790970647" r:id="rId45"/>
+                <o:OLEObject Type="Embed" ProgID="Equation.3" ShapeID="_x0000_i1038" DrawAspect="Content" ObjectID="_1803136215" r:id="rId45"/>
               </w:object>
             </w:r>
           </w:p>
@@ -11141,10 +11070,10 @@
                 <w:position w:val="-22"/>
               </w:rPr>
               <w:object w:dxaOrig="940" w:dyaOrig="600">
-                <v:shape id="_x0000_i1039" type="#_x0000_t75" style="width:47pt;height:29.5pt" o:ole="">
+                <v:shape id="_x0000_i1039" type="#_x0000_t75" style="width:47.1pt;height:29.65pt" o:ole="">
                   <v:imagedata r:id="rId46" o:title=""/>
                 </v:shape>
-                <o:OLEObject Type="Embed" ProgID="Equation.3" ShapeID="_x0000_i1039" DrawAspect="Content" ObjectID="_1790970648" r:id="rId47"/>
+                <o:OLEObject Type="Embed" ProgID="Equation.3" ShapeID="_x0000_i1039" DrawAspect="Content" ObjectID="_1803136216" r:id="rId47"/>
               </w:object>
             </w:r>
           </w:p>
@@ -11183,10 +11112,10 @@
                 <w:position w:val="-20"/>
               </w:rPr>
               <w:object w:dxaOrig="639" w:dyaOrig="520">
-                <v:shape id="_x0000_i1040" type="#_x0000_t75" style="width:32pt;height:26.5pt" o:ole="">
+                <v:shape id="_x0000_i1040" type="#_x0000_t75" style="width:32.05pt;height:26.5pt" o:ole="">
                   <v:imagedata r:id="rId48" o:title=""/>
                 </v:shape>
-                <o:OLEObject Type="Embed" ProgID="Equation.3" ShapeID="_x0000_i1040" DrawAspect="Content" ObjectID="_1790970649" r:id="rId49"/>
+                <o:OLEObject Type="Embed" ProgID="Equation.3" ShapeID="_x0000_i1040" DrawAspect="Content" ObjectID="_1803136217" r:id="rId49"/>
               </w:object>
             </w:r>
           </w:p>
@@ -11225,10 +11154,10 @@
                 <w:position w:val="-10"/>
               </w:rPr>
               <w:object w:dxaOrig="1180" w:dyaOrig="620">
-                <v:shape id="_x0000_i1041" type="#_x0000_t75" style="width:59pt;height:31pt" o:ole="">
+                <v:shape id="_x0000_i1041" type="#_x0000_t75" style="width:58.95pt;height:30.85pt" o:ole="">
                   <v:imagedata r:id="rId50" o:title=""/>
                 </v:shape>
-                <o:OLEObject Type="Embed" ProgID="Equation.3" ShapeID="_x0000_i1041" DrawAspect="Content" ObjectID="_1790970650" r:id="rId51"/>
+                <o:OLEObject Type="Embed" ProgID="Equation.3" ShapeID="_x0000_i1041" DrawAspect="Content" ObjectID="_1803136218" r:id="rId51"/>
               </w:object>
             </w:r>
           </w:p>
@@ -11267,10 +11196,10 @@
                 <w:position w:val="-10"/>
               </w:rPr>
               <w:object w:dxaOrig="1100" w:dyaOrig="360">
-                <v:shape id="_x0000_i1042" type="#_x0000_t75" style="width:55.5pt;height:17pt" o:ole="">
+                <v:shape id="_x0000_i1042" type="#_x0000_t75" style="width:55.4pt;height:17pt" o:ole="">
                   <v:imagedata r:id="rId52" o:title=""/>
                 </v:shape>
-                <o:OLEObject Type="Embed" ProgID="Equation.3" ShapeID="_x0000_i1042" DrawAspect="Content" ObjectID="_1790970651" r:id="rId53"/>
+                <o:OLEObject Type="Embed" ProgID="Equation.3" ShapeID="_x0000_i1042" DrawAspect="Content" ObjectID="_1803136219" r:id="rId53"/>
               </w:object>
             </w:r>
           </w:p>
@@ -11282,6 +11211,296 @@
         <w:pStyle w:val="a3"/>
         <w:ind w:right="72"/>
       </w:pPr>
+    </w:p>
+    <w:p>
+      <w:pPr>
+        <w:ind w:right="72"/>
+        <w:rPr>
+          <w:b/>
+        </w:rPr>
+      </w:pPr>
+      <w:r>
+        <w:rPr>
+          <w:b/>
+          <w:spacing w:val="-2"/>
+        </w:rPr>
+        <w:t>Задание</w:t>
+      </w:r>
+      <w:r>
+        <w:rPr>
+          <w:b/>
+          <w:spacing w:val="-2"/>
+        </w:rPr>
+        <w:t xml:space="preserve"> </w:t>
+      </w:r>
+      <w:r>
+        <w:rPr>
+          <w:b/>
+          <w:spacing w:val="-2"/>
+        </w:rPr>
+        <w:t>2</w:t>
+      </w:r>
+    </w:p>
+    <w:p>
+      <w:pPr>
+        <w:ind w:firstLine="284"/>
+        <w:jc w:val="both"/>
+        <w:rPr>
+          <w:bCs/>
+        </w:rPr>
+      </w:pPr>
+      <w:r>
+        <w:rPr>
+          <w:bCs/>
+        </w:rPr>
+        <w:t xml:space="preserve">Используя метод </w:t>
+      </w:r>
+      <w:r>
+        <w:rPr>
+          <w:rFonts w:ascii="Consolas" w:hAnsi="Consolas"/>
+          <w:color w:val="000000"/>
+          <w:sz w:val="18"/>
+          <w:szCs w:val="21"/>
+          <w:lang w:val="en-US"/>
+        </w:rPr>
+        <w:t>CubicSpline</w:t>
+      </w:r>
+      <w:r>
+        <w:rPr>
+          <w:rFonts w:ascii="Consolas" w:hAnsi="Consolas"/>
+          <w:color w:val="000000"/>
+          <w:sz w:val="18"/>
+          <w:szCs w:val="21"/>
+        </w:rPr>
+        <w:t>.</w:t>
+      </w:r>
+      <w:r>
+        <w:rPr>
+          <w:rFonts w:ascii="Consolas" w:hAnsi="Consolas"/>
+          <w:color w:val="000000"/>
+          <w:sz w:val="18"/>
+          <w:szCs w:val="21"/>
+          <w:lang w:val="en-US"/>
+        </w:rPr>
+        <w:t>InterpolateNatural</w:t>
+      </w:r>
+      <w:r>
+        <w:rPr>
+          <w:bCs/>
+        </w:rPr>
+        <w:t xml:space="preserve"> интерполировать данные и п</w:t>
+      </w:r>
+      <w:r>
+        <w:rPr>
+          <w:bCs/>
+        </w:rPr>
+        <w:t>остроить график функции.</w:t>
+      </w:r>
+    </w:p>
+    <w:p>
+      <w:pPr>
+        <w:ind w:firstLine="284"/>
+        <w:jc w:val="both"/>
+        <w:rPr>
+          <w:bCs/>
+        </w:rPr>
+      </w:pPr>
+      <w:r>
+        <w:rPr>
+          <w:bCs/>
+        </w:rPr>
+        <w:t xml:space="preserve">В качестве данных используем таблицу стандартной атмосферы: </w:t>
+      </w:r>
+      <w:hyperlink r:id="rId54" w:history="1">
+        <w:r>
+          <w:rPr>
+            <w:rStyle w:val="a9"/>
+            <w:bCs/>
+          </w:rPr>
+          <w:t>https://ru.wikipedia.org/wiki/%D0%A1%D1%82%D0%B0%D0%BD%D0%B4%D0%B0%D1%80%D1%82%D0%BD%D0%B0%D1%8F_%D0%B0%D1%82%D0%BC%D0%BE%D1%81%D1%84%D0%B5%D1%80%D0%B0</w:t>
+        </w:r>
+      </w:hyperlink>
+      <w:r>
+        <w:rPr>
+          <w:bCs/>
+        </w:rPr>
+        <w:t xml:space="preserve"> </w:t>
+      </w:r>
+    </w:p>
+    <w:p>
+      <w:pPr>
+        <w:jc w:val="both"/>
+        <w:rPr>
+          <w:bCs/>
+        </w:rPr>
+      </w:pPr>
+    </w:p>
+    <w:p>
+      <w:pPr>
+        <w:ind w:firstLine="284"/>
+        <w:jc w:val="both"/>
+        <w:rPr>
+          <w:bCs/>
+        </w:rPr>
+      </w:pPr>
+      <w:r>
+        <w:rPr>
+          <w:bCs/>
+        </w:rPr>
+        <w:t>Независимая переменная (</w:t>
+      </w:r>
+      <w:r>
+        <w:rPr>
+          <w:bCs/>
+          <w:i/>
+          <w:lang w:val="en-US"/>
+        </w:rPr>
+        <w:t>x</w:t>
+      </w:r>
+      <w:r>
+        <w:rPr>
+          <w:bCs/>
+        </w:rPr>
+        <w:t>) – высота, м. Зависимая переменная (</w:t>
+      </w:r>
+      <w:r>
+        <w:rPr>
+          <w:bCs/>
+          <w:i/>
+          <w:lang w:val="en-US"/>
+        </w:rPr>
+        <w:t>y</w:t>
+      </w:r>
+      <w:r>
+        <w:rPr>
+          <w:bCs/>
+        </w:rPr>
+        <w:t xml:space="preserve">) – </w:t>
+      </w:r>
+      <w:r>
+        <w:rPr>
+          <w:bCs/>
+        </w:rPr>
+        <w:t>по варианту.</w:t>
+      </w:r>
+    </w:p>
+    <w:p>
+      <w:pPr>
+        <w:ind w:firstLine="284"/>
+        <w:jc w:val="both"/>
+        <w:rPr>
+          <w:bCs/>
+        </w:rPr>
+      </w:pPr>
+    </w:p>
+    <w:p>
+      <w:pPr>
+        <w:jc w:val="both"/>
+        <w:rPr>
+          <w:bCs/>
+        </w:rPr>
+      </w:pPr>
+      <w:r>
+        <w:rPr>
+          <w:bCs/>
+        </w:rPr>
+        <w:t>Варианты:</w:t>
+      </w:r>
+    </w:p>
+    <w:p>
+      <w:pPr>
+        <w:pStyle w:val="a4"/>
+        <w:numPr>
+          <w:ilvl w:val="0"/>
+          <w:numId w:val="3"/>
+        </w:numPr>
+        <w:ind w:right="0"/>
+        <w:rPr>
+          <w:bCs/>
+        </w:rPr>
+      </w:pPr>
+      <w:r>
+        <w:rPr>
+          <w:bCs/>
+        </w:rPr>
+        <w:t>температура,</w:t>
+      </w:r>
+    </w:p>
+    <w:p>
+      <w:pPr>
+        <w:pStyle w:val="a4"/>
+        <w:numPr>
+          <w:ilvl w:val="0"/>
+          <w:numId w:val="3"/>
+        </w:numPr>
+        <w:ind w:right="0"/>
+        <w:rPr>
+          <w:bCs/>
+        </w:rPr>
+      </w:pPr>
+      <w:r>
+        <w:rPr>
+          <w:bCs/>
+        </w:rPr>
+        <w:t>скорость звука,</w:t>
+      </w:r>
+    </w:p>
+    <w:p>
+      <w:pPr>
+        <w:pStyle w:val="a4"/>
+        <w:numPr>
+          <w:ilvl w:val="0"/>
+          <w:numId w:val="3"/>
+        </w:numPr>
+        <w:ind w:right="0"/>
+        <w:rPr>
+          <w:bCs/>
+        </w:rPr>
+      </w:pPr>
+      <w:r>
+        <w:rPr>
+          <w:bCs/>
+        </w:rPr>
+        <w:t>давление,</w:t>
+      </w:r>
+    </w:p>
+    <w:p>
+      <w:pPr>
+        <w:pStyle w:val="a4"/>
+        <w:numPr>
+          <w:ilvl w:val="0"/>
+          <w:numId w:val="3"/>
+        </w:numPr>
+        <w:ind w:right="0"/>
+        <w:rPr>
+          <w:bCs/>
+        </w:rPr>
+      </w:pPr>
+      <w:r>
+        <w:rPr>
+          <w:bCs/>
+        </w:rPr>
+        <w:t>плотность,</w:t>
+      </w:r>
+    </w:p>
+    <w:p>
+      <w:pPr>
+        <w:pStyle w:val="a4"/>
+        <w:numPr>
+          <w:ilvl w:val="0"/>
+          <w:numId w:val="3"/>
+        </w:numPr>
+        <w:ind w:right="0"/>
+        <w:rPr>
+          <w:bCs/>
+        </w:rPr>
+      </w:pPr>
+      <w:r>
+        <w:rPr>
+          <w:bCs/>
+        </w:rPr>
+        <w:t>кинематическая вязкость.</w:t>
+      </w:r>
     </w:p>
     <w:sectPr>
       <w:pgSz w:w="8391" w:h="11907" w:code="11"/>
@@ -11503,11 +11722,100 @@
       </w:pPr>
     </w:lvl>
   </w:abstractNum>
+  <w:abstractNum w:abstractNumId="2" w15:restartNumberingAfterBreak="0">
+    <w:nsid w:val="354D1105"/>
+    <w:multiLevelType w:val="hybridMultilevel"/>
+    <w:tmpl w:val="391C4F42"/>
+    <w:lvl w:ilvl="0" w:tplc="0419000F">
+      <w:start w:val="1"/>
+      <w:numFmt w:val="decimal"/>
+      <w:lvlText w:val="%1."/>
+      <w:lvlJc w:val="left"/>
+      <w:pPr>
+        <w:ind w:left="720" w:hanging="360"/>
+      </w:pPr>
+    </w:lvl>
+    <w:lvl w:ilvl="1" w:tplc="04190019" w:tentative="1">
+      <w:start w:val="1"/>
+      <w:numFmt w:val="lowerLetter"/>
+      <w:lvlText w:val="%2."/>
+      <w:lvlJc w:val="left"/>
+      <w:pPr>
+        <w:ind w:left="1440" w:hanging="360"/>
+      </w:pPr>
+    </w:lvl>
+    <w:lvl w:ilvl="2" w:tplc="0419001B" w:tentative="1">
+      <w:start w:val="1"/>
+      <w:numFmt w:val="lowerRoman"/>
+      <w:lvlText w:val="%3."/>
+      <w:lvlJc w:val="right"/>
+      <w:pPr>
+        <w:ind w:left="2160" w:hanging="180"/>
+      </w:pPr>
+    </w:lvl>
+    <w:lvl w:ilvl="3" w:tplc="0419000F" w:tentative="1">
+      <w:start w:val="1"/>
+      <w:numFmt w:val="decimal"/>
+      <w:lvlText w:val="%4."/>
+      <w:lvlJc w:val="left"/>
+      <w:pPr>
+        <w:ind w:left="2880" w:hanging="360"/>
+      </w:pPr>
+    </w:lvl>
+    <w:lvl w:ilvl="4" w:tplc="04190019" w:tentative="1">
+      <w:start w:val="1"/>
+      <w:numFmt w:val="lowerLetter"/>
+      <w:lvlText w:val="%5."/>
+      <w:lvlJc w:val="left"/>
+      <w:pPr>
+        <w:ind w:left="3600" w:hanging="360"/>
+      </w:pPr>
+    </w:lvl>
+    <w:lvl w:ilvl="5" w:tplc="0419001B" w:tentative="1">
+      <w:start w:val="1"/>
+      <w:numFmt w:val="lowerRoman"/>
+      <w:lvlText w:val="%6."/>
+      <w:lvlJc w:val="right"/>
+      <w:pPr>
+        <w:ind w:left="4320" w:hanging="180"/>
+      </w:pPr>
+    </w:lvl>
+    <w:lvl w:ilvl="6" w:tplc="0419000F" w:tentative="1">
+      <w:start w:val="1"/>
+      <w:numFmt w:val="decimal"/>
+      <w:lvlText w:val="%7."/>
+      <w:lvlJc w:val="left"/>
+      <w:pPr>
+        <w:ind w:left="5040" w:hanging="360"/>
+      </w:pPr>
+    </w:lvl>
+    <w:lvl w:ilvl="7" w:tplc="04190019" w:tentative="1">
+      <w:start w:val="1"/>
+      <w:numFmt w:val="lowerLetter"/>
+      <w:lvlText w:val="%8."/>
+      <w:lvlJc w:val="left"/>
+      <w:pPr>
+        <w:ind w:left="5760" w:hanging="360"/>
+      </w:pPr>
+    </w:lvl>
+    <w:lvl w:ilvl="8" w:tplc="0419001B" w:tentative="1">
+      <w:start w:val="1"/>
+      <w:numFmt w:val="lowerRoman"/>
+      <w:lvlText w:val="%9."/>
+      <w:lvlJc w:val="right"/>
+      <w:pPr>
+        <w:ind w:left="6480" w:hanging="180"/>
+      </w:pPr>
+    </w:lvl>
+  </w:abstractNum>
   <w:num w:numId="1">
     <w:abstractNumId w:val="0"/>
   </w:num>
   <w:num w:numId="2">
     <w:abstractNumId w:val="1"/>
+  </w:num>
+  <w:num w:numId="3">
+    <w:abstractNumId w:val="2"/>
   </w:num>
 </w:numbering>
 </file>

</xml_diff>